<commit_message>
update documentation, arranged classes todo
</commit_message>
<xml_diff>
--- a/bigeo HOW TOs.docx
+++ b/bigeo HOW TOs.docx
@@ -895,22 +895,32 @@
         </w:rPr>
       </w:pPr>
       <w:r>
-        <w:rPr/>
-      </w:r>
-    </w:p>
-    <w:p>
-      <w:pPr>
-        <w:pStyle w:val="Normal"/>
-        <w:rPr>
-          <w:b w:val="false"/>
-          <w:b w:val="false"/>
-          <w:bCs w:val="false"/>
-          <w:sz w:val="24"/>
-          <w:szCs w:val="24"/>
-        </w:rPr>
-      </w:pPr>
-      <w:r>
-        <w:rPr/>
+        <w:rPr>
+          <w:b w:val="false"/>
+          <w:bCs w:val="false"/>
+          <w:sz w:val="24"/>
+          <w:szCs w:val="24"/>
+        </w:rPr>
+      </w:r>
+    </w:p>
+    <w:p>
+      <w:pPr>
+        <w:pStyle w:val="Normal"/>
+        <w:rPr>
+          <w:b w:val="false"/>
+          <w:b w:val="false"/>
+          <w:bCs w:val="false"/>
+          <w:sz w:val="24"/>
+          <w:szCs w:val="24"/>
+        </w:rPr>
+      </w:pPr>
+      <w:r>
+        <w:rPr>
+          <w:b w:val="false"/>
+          <w:bCs w:val="false"/>
+          <w:sz w:val="24"/>
+          <w:szCs w:val="24"/>
+        </w:rPr>
       </w:r>
     </w:p>
     <w:p>
@@ -1056,7 +1066,25 @@
           <w:sz w:val="24"/>
           <w:szCs w:val="24"/>
         </w:rPr>
-        <w:t xml:space="preserve">&gt;&gt;&gt;python “/path_to/bigeo.py” openweather --path_ids_file 'openweather_id.txt' --ow_api apikey  --outputshp 'wx.shp' </w:t>
+        <w:t>&gt;&gt;&gt;python “/path_to/bigeo.py” openweather --path_ids_file 'openweather_id.txt' --ow_api apikey  --</w:t>
+      </w:r>
+      <w:r>
+        <w:rPr>
+          <w:b w:val="false"/>
+          <w:bCs w:val="false"/>
+          <w:sz w:val="24"/>
+          <w:szCs w:val="24"/>
+        </w:rPr>
+        <w:t>outfile</w:t>
+      </w:r>
+      <w:r>
+        <w:rPr>
+          <w:b w:val="false"/>
+          <w:bCs w:val="false"/>
+          <w:sz w:val="24"/>
+          <w:szCs w:val="24"/>
+        </w:rPr>
+        <w:t xml:space="preserve"> 'wx.shp' </w:t>
       </w:r>
     </w:p>
     <w:p>
@@ -1173,7 +1201,12 @@
         </w:rPr>
       </w:pPr>
       <w:r>
-        <w:rPr/>
+        <w:rPr>
+          <w:b/>
+          <w:bCs/>
+          <w:sz w:val="32"/>
+          <w:szCs w:val="32"/>
+        </w:rPr>
       </w:r>
     </w:p>
     <w:p>

</xml_diff>